<commit_message>
Site updated: 2020-02-27 23:12:35
</commit_message>
<xml_diff>
--- a/文档/英语/英语音标技巧.docx
+++ b/文档/英语/英语音标技巧.docx
@@ -23,7 +23,7 @@
                     <pic:cNvPicPr/>
                   </pic:nvPicPr>
                   <pic:blipFill>
-                    <a:blip r:embed="rId5">
+                    <a:blip r:embed="rId6">
                       <a:extLst>
                         <a:ext uri="{28A0092B-C50C-407E-A947-70E740481C1C}">
                           <a14:useLocalDpi xmlns:a14="http://schemas.microsoft.com/office/drawing/2010/main" val="0"/>
@@ -72,7 +72,7 @@
                     <pic:cNvPicPr/>
                   </pic:nvPicPr>
                   <pic:blipFill>
-                    <a:blip r:embed="rId6">
+                    <a:blip r:embed="rId7">
                       <a:extLst>
                         <a:ext uri="{28A0092B-C50C-407E-A947-70E740481C1C}">
                           <a14:useLocalDpi xmlns:a14="http://schemas.microsoft.com/office/drawing/2010/main" val="0"/>
@@ -120,7 +120,7 @@
                     <pic:cNvPicPr/>
                   </pic:nvPicPr>
                   <pic:blipFill>
-                    <a:blip r:embed="rId7">
+                    <a:blip r:embed="rId8">
                       <a:extLst>
                         <a:ext uri="{28A0092B-C50C-407E-A947-70E740481C1C}">
                           <a14:useLocalDpi xmlns:a14="http://schemas.microsoft.com/office/drawing/2010/main" val="0"/>
@@ -170,7 +170,7 @@
                     <pic:cNvPicPr/>
                   </pic:nvPicPr>
                   <pic:blipFill>
-                    <a:blip r:embed="rId8">
+                    <a:blip r:embed="rId9">
                       <a:extLst>
                         <a:ext uri="{28A0092B-C50C-407E-A947-70E740481C1C}">
                           <a14:useLocalDpi xmlns:a14="http://schemas.microsoft.com/office/drawing/2010/main" val="0"/>
@@ -216,7 +216,7 @@
                     <pic:cNvPicPr/>
                   </pic:nvPicPr>
                   <pic:blipFill>
-                    <a:blip r:embed="rId9">
+                    <a:blip r:embed="rId10">
                       <a:extLst>
                         <a:ext uri="{28A0092B-C50C-407E-A947-70E740481C1C}">
                           <a14:useLocalDpi xmlns:a14="http://schemas.microsoft.com/office/drawing/2010/main" val="0"/>
@@ -265,7 +265,7 @@
                     <pic:cNvPicPr/>
                   </pic:nvPicPr>
                   <pic:blipFill>
-                    <a:blip r:embed="rId10">
+                    <a:blip r:embed="rId11">
                       <a:extLst>
                         <a:ext uri="{28A0092B-C50C-407E-A947-70E740481C1C}">
                           <a14:useLocalDpi xmlns:a14="http://schemas.microsoft.com/office/drawing/2010/main" val="0"/>
@@ -315,7 +315,7 @@
                     <pic:cNvPicPr/>
                   </pic:nvPicPr>
                   <pic:blipFill>
-                    <a:blip r:embed="rId11">
+                    <a:blip r:embed="rId12">
                       <a:extLst>
                         <a:ext uri="{28A0092B-C50C-407E-A947-70E740481C1C}">
                           <a14:useLocalDpi xmlns:a14="http://schemas.microsoft.com/office/drawing/2010/main" val="0"/>
@@ -364,7 +364,7 @@
                     <pic:cNvPicPr/>
                   </pic:nvPicPr>
                   <pic:blipFill>
-                    <a:blip r:embed="rId12">
+                    <a:blip r:embed="rId13">
                       <a:extLst>
                         <a:ext uri="{28A0092B-C50C-407E-A947-70E740481C1C}">
                           <a14:useLocalDpi xmlns:a14="http://schemas.microsoft.com/office/drawing/2010/main" val="0"/>
@@ -413,7 +413,7 @@
                     <pic:cNvPicPr/>
                   </pic:nvPicPr>
                   <pic:blipFill>
-                    <a:blip r:embed="rId13">
+                    <a:blip r:embed="rId14">
                       <a:extLst>
                         <a:ext uri="{28A0092B-C50C-407E-A947-70E740481C1C}">
                           <a14:useLocalDpi xmlns:a14="http://schemas.microsoft.com/office/drawing/2010/main" val="0"/>
@@ -461,7 +461,7 @@
                     <pic:cNvPicPr/>
                   </pic:nvPicPr>
                   <pic:blipFill>
-                    <a:blip r:embed="rId14">
+                    <a:blip r:embed="rId15">
                       <a:extLst>
                         <a:ext uri="{28A0092B-C50C-407E-A947-70E740481C1C}">
                           <a14:useLocalDpi xmlns:a14="http://schemas.microsoft.com/office/drawing/2010/main" val="0"/>
@@ -511,7 +511,7 @@
                     <pic:cNvPicPr/>
                   </pic:nvPicPr>
                   <pic:blipFill>
-                    <a:blip r:embed="rId15">
+                    <a:blip r:embed="rId16">
                       <a:extLst>
                         <a:ext uri="{28A0092B-C50C-407E-A947-70E740481C1C}">
                           <a14:useLocalDpi xmlns:a14="http://schemas.microsoft.com/office/drawing/2010/main" val="0"/>
@@ -560,7 +560,7 @@
                     <pic:cNvPicPr/>
                   </pic:nvPicPr>
                   <pic:blipFill>
-                    <a:blip r:embed="rId16">
+                    <a:blip r:embed="rId17">
                       <a:extLst>
                         <a:ext uri="{28A0092B-C50C-407E-A947-70E740481C1C}">
                           <a14:useLocalDpi xmlns:a14="http://schemas.microsoft.com/office/drawing/2010/main" val="0"/>
@@ -609,7 +609,7 @@
                     <pic:cNvPicPr/>
                   </pic:nvPicPr>
                   <pic:blipFill>
-                    <a:blip r:embed="rId17">
+                    <a:blip r:embed="rId18">
                       <a:extLst>
                         <a:ext uri="{28A0092B-C50C-407E-A947-70E740481C1C}">
                           <a14:useLocalDpi xmlns:a14="http://schemas.microsoft.com/office/drawing/2010/main" val="0"/>
@@ -657,7 +657,7 @@
                     <pic:cNvPicPr/>
                   </pic:nvPicPr>
                   <pic:blipFill>
-                    <a:blip r:embed="rId18">
+                    <a:blip r:embed="rId19">
                       <a:extLst>
                         <a:ext uri="{28A0092B-C50C-407E-A947-70E740481C1C}">
                           <a14:useLocalDpi xmlns:a14="http://schemas.microsoft.com/office/drawing/2010/main" val="0"/>
@@ -707,7 +707,7 @@
                     <pic:cNvPicPr/>
                   </pic:nvPicPr>
                   <pic:blipFill>
-                    <a:blip r:embed="rId19">
+                    <a:blip r:embed="rId20">
                       <a:extLst>
                         <a:ext uri="{28A0092B-C50C-407E-A947-70E740481C1C}">
                           <a14:useLocalDpi xmlns:a14="http://schemas.microsoft.com/office/drawing/2010/main" val="0"/>
@@ -756,7 +756,7 @@
                     <pic:cNvPicPr/>
                   </pic:nvPicPr>
                   <pic:blipFill>
-                    <a:blip r:embed="rId20">
+                    <a:blip r:embed="rId21">
                       <a:extLst>
                         <a:ext uri="{28A0092B-C50C-407E-A947-70E740481C1C}">
                           <a14:useLocalDpi xmlns:a14="http://schemas.microsoft.com/office/drawing/2010/main" val="0"/>
@@ -805,7 +805,7 @@
                     <pic:cNvPicPr/>
                   </pic:nvPicPr>
                   <pic:blipFill>
-                    <a:blip r:embed="rId21">
+                    <a:blip r:embed="rId22">
                       <a:extLst>
                         <a:ext uri="{28A0092B-C50C-407E-A947-70E740481C1C}">
                           <a14:useLocalDpi xmlns:a14="http://schemas.microsoft.com/office/drawing/2010/main" val="0"/>
@@ -853,7 +853,7 @@
                     <pic:cNvPicPr/>
                   </pic:nvPicPr>
                   <pic:blipFill>
-                    <a:blip r:embed="rId22">
+                    <a:blip r:embed="rId23">
                       <a:extLst>
                         <a:ext uri="{28A0092B-C50C-407E-A947-70E740481C1C}">
                           <a14:useLocalDpi xmlns:a14="http://schemas.microsoft.com/office/drawing/2010/main" val="0"/>
@@ -903,7 +903,7 @@
                     <pic:cNvPicPr/>
                   </pic:nvPicPr>
                   <pic:blipFill>
-                    <a:blip r:embed="rId23">
+                    <a:blip r:embed="rId24">
                       <a:extLst>
                         <a:ext uri="{28A0092B-C50C-407E-A947-70E740481C1C}">
                           <a14:useLocalDpi xmlns:a14="http://schemas.microsoft.com/office/drawing/2010/main" val="0"/>
@@ -952,7 +952,7 @@
                     <pic:cNvPicPr/>
                   </pic:nvPicPr>
                   <pic:blipFill>
-                    <a:blip r:embed="rId24">
+                    <a:blip r:embed="rId25">
                       <a:extLst>
                         <a:ext uri="{28A0092B-C50C-407E-A947-70E740481C1C}">
                           <a14:useLocalDpi xmlns:a14="http://schemas.microsoft.com/office/drawing/2010/main" val="0"/>
@@ -1001,7 +1001,7 @@
                     <pic:cNvPicPr/>
                   </pic:nvPicPr>
                   <pic:blipFill>
-                    <a:blip r:embed="rId25">
+                    <a:blip r:embed="rId26">
                       <a:extLst>
                         <a:ext uri="{28A0092B-C50C-407E-A947-70E740481C1C}">
                           <a14:useLocalDpi xmlns:a14="http://schemas.microsoft.com/office/drawing/2010/main" val="0"/>
@@ -1050,7 +1050,7 @@
                     <pic:cNvPicPr/>
                   </pic:nvPicPr>
                   <pic:blipFill>
-                    <a:blip r:embed="rId26">
+                    <a:blip r:embed="rId27">
                       <a:extLst>
                         <a:ext uri="{28A0092B-C50C-407E-A947-70E740481C1C}">
                           <a14:useLocalDpi xmlns:a14="http://schemas.microsoft.com/office/drawing/2010/main" val="0"/>
@@ -1107,7 +1107,7 @@
                     <pic:cNvPicPr/>
                   </pic:nvPicPr>
                   <pic:blipFill>
-                    <a:blip r:embed="rId27">
+                    <a:blip r:embed="rId28">
                       <a:extLst>
                         <a:ext uri="{28A0092B-C50C-407E-A947-70E740481C1C}">
                           <a14:useLocalDpi xmlns:a14="http://schemas.microsoft.com/office/drawing/2010/main" val="0"/>
@@ -1156,7 +1156,7 @@
                     <pic:cNvPicPr/>
                   </pic:nvPicPr>
                   <pic:blipFill>
-                    <a:blip r:embed="rId28">
+                    <a:blip r:embed="rId29">
                       <a:extLst>
                         <a:ext uri="{28A0092B-C50C-407E-A947-70E740481C1C}">
                           <a14:useLocalDpi xmlns:a14="http://schemas.microsoft.com/office/drawing/2010/main" val="0"/>
@@ -1206,7 +1206,7 @@
                     </pic:cNvPicPr>
                   </pic:nvPicPr>
                   <pic:blipFill>
-                    <a:blip r:embed="rId29">
+                    <a:blip r:embed="rId30">
                       <a:extLst>
                         <a:ext uri="{28A0092B-C50C-407E-A947-70E740481C1C}">
                           <a14:useLocalDpi xmlns:a14="http://schemas.microsoft.com/office/drawing/2010/main" val="0"/>
@@ -1257,7 +1257,7 @@
                     <pic:cNvPicPr/>
                   </pic:nvPicPr>
                   <pic:blipFill>
-                    <a:blip r:embed="rId30">
+                    <a:blip r:embed="rId31">
                       <a:extLst>
                         <a:ext uri="{28A0092B-C50C-407E-A947-70E740481C1C}">
                           <a14:useLocalDpi xmlns:a14="http://schemas.microsoft.com/office/drawing/2010/main" val="0"/>
@@ -1307,7 +1307,7 @@
                     <pic:cNvPicPr/>
                   </pic:nvPicPr>
                   <pic:blipFill>
-                    <a:blip r:embed="rId31">
+                    <a:blip r:embed="rId32">
                       <a:extLst>
                         <a:ext uri="{28A0092B-C50C-407E-A947-70E740481C1C}">
                           <a14:useLocalDpi xmlns:a14="http://schemas.microsoft.com/office/drawing/2010/main" val="0"/>
@@ -1356,7 +1356,7 @@
                     <pic:cNvPicPr/>
                   </pic:nvPicPr>
                   <pic:blipFill>
-                    <a:blip r:embed="rId32">
+                    <a:blip r:embed="rId33">
                       <a:extLst>
                         <a:ext uri="{28A0092B-C50C-407E-A947-70E740481C1C}">
                           <a14:useLocalDpi xmlns:a14="http://schemas.microsoft.com/office/drawing/2010/main" val="0"/>
@@ -1405,7 +1405,7 @@
                     <pic:cNvPicPr/>
                   </pic:nvPicPr>
                   <pic:blipFill>
-                    <a:blip r:embed="rId33">
+                    <a:blip r:embed="rId34">
                       <a:extLst>
                         <a:ext uri="{28A0092B-C50C-407E-A947-70E740481C1C}">
                           <a14:useLocalDpi xmlns:a14="http://schemas.microsoft.com/office/drawing/2010/main" val="0"/>
@@ -1454,7 +1454,7 @@
                     <pic:cNvPicPr/>
                   </pic:nvPicPr>
                   <pic:blipFill>
-                    <a:blip r:embed="rId34">
+                    <a:blip r:embed="rId35">
                       <a:extLst>
                         <a:ext uri="{28A0092B-C50C-407E-A947-70E740481C1C}">
                           <a14:useLocalDpi xmlns:a14="http://schemas.microsoft.com/office/drawing/2010/main" val="0"/>
@@ -1504,7 +1504,7 @@
                     <pic:cNvPicPr/>
                   </pic:nvPicPr>
                   <pic:blipFill>
-                    <a:blip r:embed="rId35">
+                    <a:blip r:embed="rId36">
                       <a:extLst>
                         <a:ext uri="{28A0092B-C50C-407E-A947-70E740481C1C}">
                           <a14:useLocalDpi xmlns:a14="http://schemas.microsoft.com/office/drawing/2010/main" val="0"/>
@@ -1553,7 +1553,7 @@
                     <pic:cNvPicPr/>
                   </pic:nvPicPr>
                   <pic:blipFill>
-                    <a:blip r:embed="rId36">
+                    <a:blip r:embed="rId37">
                       <a:extLst>
                         <a:ext uri="{28A0092B-C50C-407E-A947-70E740481C1C}">
                           <a14:useLocalDpi xmlns:a14="http://schemas.microsoft.com/office/drawing/2010/main" val="0"/>
@@ -1602,7 +1602,7 @@
                     <pic:cNvPicPr/>
                   </pic:nvPicPr>
                   <pic:blipFill>
-                    <a:blip r:embed="rId37">
+                    <a:blip r:embed="rId38">
                       <a:extLst>
                         <a:ext uri="{28A0092B-C50C-407E-A947-70E740481C1C}">
                           <a14:useLocalDpi xmlns:a14="http://schemas.microsoft.com/office/drawing/2010/main" val="0"/>
@@ -1651,7 +1651,7 @@
                     <pic:cNvPicPr/>
                   </pic:nvPicPr>
                   <pic:blipFill>
-                    <a:blip r:embed="rId38">
+                    <a:blip r:embed="rId39">
                       <a:extLst>
                         <a:ext uri="{28A0092B-C50C-407E-A947-70E740481C1C}">
                           <a14:useLocalDpi xmlns:a14="http://schemas.microsoft.com/office/drawing/2010/main" val="0"/>
@@ -1704,7 +1704,7 @@
                     </pic:cNvPicPr>
                   </pic:nvPicPr>
                   <pic:blipFill>
-                    <a:blip r:embed="rId39">
+                    <a:blip r:embed="rId40">
                       <a:extLst>
                         <a:ext uri="{28A0092B-C50C-407E-A947-70E740481C1C}">
                           <a14:useLocalDpi xmlns:a14="http://schemas.microsoft.com/office/drawing/2010/main" val="0"/>
@@ -1755,7 +1755,7 @@
                     <pic:cNvPicPr/>
                   </pic:nvPicPr>
                   <pic:blipFill>
-                    <a:blip r:embed="rId40">
+                    <a:blip r:embed="rId41">
                       <a:extLst>
                         <a:ext uri="{28A0092B-C50C-407E-A947-70E740481C1C}">
                           <a14:useLocalDpi xmlns:a14="http://schemas.microsoft.com/office/drawing/2010/main" val="0"/>
@@ -1803,7 +1803,7 @@
                     <pic:cNvPicPr/>
                   </pic:nvPicPr>
                   <pic:blipFill>
-                    <a:blip r:embed="rId41">
+                    <a:blip r:embed="rId42">
                       <a:extLst>
                         <a:ext uri="{28A0092B-C50C-407E-A947-70E740481C1C}">
                           <a14:useLocalDpi xmlns:a14="http://schemas.microsoft.com/office/drawing/2010/main" val="0"/>
@@ -1851,7 +1851,7 @@
                     <pic:cNvPicPr/>
                   </pic:nvPicPr>
                   <pic:blipFill>
-                    <a:blip r:embed="rId42">
+                    <a:blip r:embed="rId43">
                       <a:extLst>
                         <a:ext uri="{28A0092B-C50C-407E-A947-70E740481C1C}">
                           <a14:useLocalDpi xmlns:a14="http://schemas.microsoft.com/office/drawing/2010/main" val="0"/>
@@ -1900,7 +1900,7 @@
                     <pic:cNvPicPr/>
                   </pic:nvPicPr>
                   <pic:blipFill>
-                    <a:blip r:embed="rId43">
+                    <a:blip r:embed="rId44">
                       <a:extLst>
                         <a:ext uri="{28A0092B-C50C-407E-A947-70E740481C1C}">
                           <a14:useLocalDpi xmlns:a14="http://schemas.microsoft.com/office/drawing/2010/main" val="0"/>
@@ -1950,7 +1950,7 @@
                     <pic:cNvPicPr/>
                   </pic:nvPicPr>
                   <pic:blipFill>
-                    <a:blip r:embed="rId44">
+                    <a:blip r:embed="rId45">
                       <a:extLst>
                         <a:ext uri="{28A0092B-C50C-407E-A947-70E740481C1C}">
                           <a14:useLocalDpi xmlns:a14="http://schemas.microsoft.com/office/drawing/2010/main" val="0"/>
@@ -1999,7 +1999,7 @@
                     <pic:cNvPicPr/>
                   </pic:nvPicPr>
                   <pic:blipFill>
-                    <a:blip r:embed="rId45">
+                    <a:blip r:embed="rId46">
                       <a:extLst>
                         <a:ext uri="{28A0092B-C50C-407E-A947-70E740481C1C}">
                           <a14:useLocalDpi xmlns:a14="http://schemas.microsoft.com/office/drawing/2010/main" val="0"/>
@@ -2048,7 +2048,7 @@
                     <pic:cNvPicPr/>
                   </pic:nvPicPr>
                   <pic:blipFill>
-                    <a:blip r:embed="rId46">
+                    <a:blip r:embed="rId47">
                       <a:extLst>
                         <a:ext uri="{28A0092B-C50C-407E-A947-70E740481C1C}">
                           <a14:useLocalDpi xmlns:a14="http://schemas.microsoft.com/office/drawing/2010/main" val="0"/>
@@ -2097,7 +2097,7 @@
                     <pic:cNvPicPr/>
                   </pic:nvPicPr>
                   <pic:blipFill>
-                    <a:blip r:embed="rId47">
+                    <a:blip r:embed="rId48">
                       <a:extLst>
                         <a:ext uri="{28A0092B-C50C-407E-A947-70E740481C1C}">
                           <a14:useLocalDpi xmlns:a14="http://schemas.microsoft.com/office/drawing/2010/main" val="0"/>
@@ -2146,7 +2146,7 @@
                     <pic:cNvPicPr/>
                   </pic:nvPicPr>
                   <pic:blipFill>
-                    <a:blip r:embed="rId48">
+                    <a:blip r:embed="rId49">
                       <a:extLst>
                         <a:ext uri="{28A0092B-C50C-407E-A947-70E740481C1C}">
                           <a14:useLocalDpi xmlns:a14="http://schemas.microsoft.com/office/drawing/2010/main" val="0"/>
@@ -2196,7 +2196,7 @@
                     <pic:cNvPicPr/>
                   </pic:nvPicPr>
                   <pic:blipFill>
-                    <a:blip r:embed="rId49">
+                    <a:blip r:embed="rId50">
                       <a:extLst>
                         <a:ext uri="{28A0092B-C50C-407E-A947-70E740481C1C}">
                           <a14:useLocalDpi xmlns:a14="http://schemas.microsoft.com/office/drawing/2010/main" val="0"/>
@@ -2245,7 +2245,7 @@
                     <pic:cNvPicPr/>
                   </pic:nvPicPr>
                   <pic:blipFill>
-                    <a:blip r:embed="rId50">
+                    <a:blip r:embed="rId51">
                       <a:extLst>
                         <a:ext uri="{28A0092B-C50C-407E-A947-70E740481C1C}">
                           <a14:useLocalDpi xmlns:a14="http://schemas.microsoft.com/office/drawing/2010/main" val="0"/>
@@ -2294,7 +2294,7 @@
                     <pic:cNvPicPr/>
                   </pic:nvPicPr>
                   <pic:blipFill>
-                    <a:blip r:embed="rId51">
+                    <a:blip r:embed="rId52">
                       <a:extLst>
                         <a:ext uri="{28A0092B-C50C-407E-A947-70E740481C1C}">
                           <a14:useLocalDpi xmlns:a14="http://schemas.microsoft.com/office/drawing/2010/main" val="0"/>
@@ -2343,7 +2343,7 @@
                     <pic:cNvPicPr/>
                   </pic:nvPicPr>
                   <pic:blipFill>
-                    <a:blip r:embed="rId52">
+                    <a:blip r:embed="rId53">
                       <a:extLst>
                         <a:ext uri="{28A0092B-C50C-407E-A947-70E740481C1C}">
                           <a14:useLocalDpi xmlns:a14="http://schemas.microsoft.com/office/drawing/2010/main" val="0"/>
@@ -2392,7 +2392,7 @@
                     <pic:cNvPicPr/>
                   </pic:nvPicPr>
                   <pic:blipFill>
-                    <a:blip r:embed="rId53">
+                    <a:blip r:embed="rId54">
                       <a:extLst>
                         <a:ext uri="{28A0092B-C50C-407E-A947-70E740481C1C}">
                           <a14:useLocalDpi xmlns:a14="http://schemas.microsoft.com/office/drawing/2010/main" val="0"/>
@@ -2441,7 +2441,7 @@
                     <pic:cNvPicPr/>
                   </pic:nvPicPr>
                   <pic:blipFill>
-                    <a:blip r:embed="rId54">
+                    <a:blip r:embed="rId55">
                       <a:extLst>
                         <a:ext uri="{28A0092B-C50C-407E-A947-70E740481C1C}">
                           <a14:useLocalDpi xmlns:a14="http://schemas.microsoft.com/office/drawing/2010/main" val="0"/>
@@ -2490,7 +2490,7 @@
                     <pic:cNvPicPr/>
                   </pic:nvPicPr>
                   <pic:blipFill>
-                    <a:blip r:embed="rId55">
+                    <a:blip r:embed="rId56">
                       <a:extLst>
                         <a:ext uri="{28A0092B-C50C-407E-A947-70E740481C1C}">
                           <a14:useLocalDpi xmlns:a14="http://schemas.microsoft.com/office/drawing/2010/main" val="0"/>
@@ -2539,7 +2539,7 @@
                     <pic:cNvPicPr/>
                   </pic:nvPicPr>
                   <pic:blipFill>
-                    <a:blip r:embed="rId56">
+                    <a:blip r:embed="rId57">
                       <a:extLst>
                         <a:ext uri="{28A0092B-C50C-407E-A947-70E740481C1C}">
                           <a14:useLocalDpi xmlns:a14="http://schemas.microsoft.com/office/drawing/2010/main" val="0"/>
@@ -2588,7 +2588,7 @@
                     <pic:cNvPicPr/>
                   </pic:nvPicPr>
                   <pic:blipFill>
-                    <a:blip r:embed="rId57">
+                    <a:blip r:embed="rId58">
                       <a:extLst>
                         <a:ext uri="{28A0092B-C50C-407E-A947-70E740481C1C}">
                           <a14:useLocalDpi xmlns:a14="http://schemas.microsoft.com/office/drawing/2010/main" val="0"/>
@@ -2637,7 +2637,7 @@
                     <pic:cNvPicPr/>
                   </pic:nvPicPr>
                   <pic:blipFill>
-                    <a:blip r:embed="rId58">
+                    <a:blip r:embed="rId59">
                       <a:extLst>
                         <a:ext uri="{28A0092B-C50C-407E-A947-70E740481C1C}">
                           <a14:useLocalDpi xmlns:a14="http://schemas.microsoft.com/office/drawing/2010/main" val="0"/>
@@ -2686,7 +2686,7 @@
                     <pic:cNvPicPr/>
                   </pic:nvPicPr>
                   <pic:blipFill>
-                    <a:blip r:embed="rId59">
+                    <a:blip r:embed="rId60">
                       <a:extLst>
                         <a:ext uri="{28A0092B-C50C-407E-A947-70E740481C1C}">
                           <a14:useLocalDpi xmlns:a14="http://schemas.microsoft.com/office/drawing/2010/main" val="0"/>
@@ -2735,7 +2735,7 @@
                     <pic:cNvPicPr/>
                   </pic:nvPicPr>
                   <pic:blipFill>
-                    <a:blip r:embed="rId60">
+                    <a:blip r:embed="rId61">
                       <a:extLst>
                         <a:ext uri="{28A0092B-C50C-407E-A947-70E740481C1C}">
                           <a14:useLocalDpi xmlns:a14="http://schemas.microsoft.com/office/drawing/2010/main" val="0"/>
@@ -2785,7 +2785,7 @@
                     <pic:cNvPicPr/>
                   </pic:nvPicPr>
                   <pic:blipFill>
-                    <a:blip r:embed="rId61">
+                    <a:blip r:embed="rId62">
                       <a:extLst>
                         <a:ext uri="{28A0092B-C50C-407E-A947-70E740481C1C}">
                           <a14:useLocalDpi xmlns:a14="http://schemas.microsoft.com/office/drawing/2010/main" val="0"/>
@@ -2834,7 +2834,7 @@
                     <pic:cNvPicPr/>
                   </pic:nvPicPr>
                   <pic:blipFill>
-                    <a:blip r:embed="rId62">
+                    <a:blip r:embed="rId63">
                       <a:extLst>
                         <a:ext uri="{28A0092B-C50C-407E-A947-70E740481C1C}">
                           <a14:useLocalDpi xmlns:a14="http://schemas.microsoft.com/office/drawing/2010/main" val="0"/>
@@ -2883,7 +2883,7 @@
                     <pic:cNvPicPr/>
                   </pic:nvPicPr>
                   <pic:blipFill>
-                    <a:blip r:embed="rId63">
+                    <a:blip r:embed="rId64">
                       <a:extLst>
                         <a:ext uri="{28A0092B-C50C-407E-A947-70E740481C1C}">
                           <a14:useLocalDpi xmlns:a14="http://schemas.microsoft.com/office/drawing/2010/main" val="0"/>
@@ -2932,7 +2932,7 @@
                     <pic:cNvPicPr/>
                   </pic:nvPicPr>
                   <pic:blipFill>
-                    <a:blip r:embed="rId64">
+                    <a:blip r:embed="rId65">
                       <a:extLst>
                         <a:ext uri="{28A0092B-C50C-407E-A947-70E740481C1C}">
                           <a14:useLocalDpi xmlns:a14="http://schemas.microsoft.com/office/drawing/2010/main" val="0"/>
@@ -2981,7 +2981,7 @@
                     <pic:cNvPicPr/>
                   </pic:nvPicPr>
                   <pic:blipFill>
-                    <a:blip r:embed="rId65">
+                    <a:blip r:embed="rId66">
                       <a:extLst>
                         <a:ext uri="{28A0092B-C50C-407E-A947-70E740481C1C}">
                           <a14:useLocalDpi xmlns:a14="http://schemas.microsoft.com/office/drawing/2010/main" val="0"/>
@@ -3031,7 +3031,7 @@
                     <pic:cNvPicPr/>
                   </pic:nvPicPr>
                   <pic:blipFill>
-                    <a:blip r:embed="rId66">
+                    <a:blip r:embed="rId67">
                       <a:extLst>
                         <a:ext uri="{28A0092B-C50C-407E-A947-70E740481C1C}">
                           <a14:useLocalDpi xmlns:a14="http://schemas.microsoft.com/office/drawing/2010/main" val="0"/>
@@ -3080,7 +3080,7 @@
                     <pic:cNvPicPr/>
                   </pic:nvPicPr>
                   <pic:blipFill>
-                    <a:blip r:embed="rId67">
+                    <a:blip r:embed="rId68">
                       <a:extLst>
                         <a:ext uri="{28A0092B-C50C-407E-A947-70E740481C1C}">
                           <a14:useLocalDpi xmlns:a14="http://schemas.microsoft.com/office/drawing/2010/main" val="0"/>
@@ -3129,7 +3129,7 @@
                     <pic:cNvPicPr/>
                   </pic:nvPicPr>
                   <pic:blipFill>
-                    <a:blip r:embed="rId68">
+                    <a:blip r:embed="rId69">
                       <a:extLst>
                         <a:ext uri="{28A0092B-C50C-407E-A947-70E740481C1C}">
                           <a14:useLocalDpi xmlns:a14="http://schemas.microsoft.com/office/drawing/2010/main" val="0"/>
@@ -3178,7 +3178,7 @@
                     <pic:cNvPicPr/>
                   </pic:nvPicPr>
                   <pic:blipFill>
-                    <a:blip r:embed="rId69">
+                    <a:blip r:embed="rId70">
                       <a:extLst>
                         <a:ext uri="{28A0092B-C50C-407E-A947-70E740481C1C}">
                           <a14:useLocalDpi xmlns:a14="http://schemas.microsoft.com/office/drawing/2010/main" val="0"/>
@@ -3227,7 +3227,7 @@
                     <pic:cNvPicPr/>
                   </pic:nvPicPr>
                   <pic:blipFill>
-                    <a:blip r:embed="rId70">
+                    <a:blip r:embed="rId71">
                       <a:extLst>
                         <a:ext uri="{28A0092B-C50C-407E-A947-70E740481C1C}">
                           <a14:useLocalDpi xmlns:a14="http://schemas.microsoft.com/office/drawing/2010/main" val="0"/>
@@ -3276,7 +3276,7 @@
                     <pic:cNvPicPr/>
                   </pic:nvPicPr>
                   <pic:blipFill>
-                    <a:blip r:embed="rId71">
+                    <a:blip r:embed="rId72">
                       <a:extLst>
                         <a:ext uri="{28A0092B-C50C-407E-A947-70E740481C1C}">
                           <a14:useLocalDpi xmlns:a14="http://schemas.microsoft.com/office/drawing/2010/main" val="0"/>
@@ -3325,7 +3325,7 @@
                     <pic:cNvPicPr/>
                   </pic:nvPicPr>
                   <pic:blipFill>
-                    <a:blip r:embed="rId72">
+                    <a:blip r:embed="rId73">
                       <a:extLst>
                         <a:ext uri="{28A0092B-C50C-407E-A947-70E740481C1C}">
                           <a14:useLocalDpi xmlns:a14="http://schemas.microsoft.com/office/drawing/2010/main" val="0"/>
@@ -3374,7 +3374,7 @@
                     <pic:cNvPicPr/>
                   </pic:nvPicPr>
                   <pic:blipFill>
-                    <a:blip r:embed="rId73">
+                    <a:blip r:embed="rId74">
                       <a:extLst>
                         <a:ext uri="{28A0092B-C50C-407E-A947-70E740481C1C}">
                           <a14:useLocalDpi xmlns:a14="http://schemas.microsoft.com/office/drawing/2010/main" val="0"/>
@@ -3423,7 +3423,7 @@
                     <pic:cNvPicPr/>
                   </pic:nvPicPr>
                   <pic:blipFill>
-                    <a:blip r:embed="rId74">
+                    <a:blip r:embed="rId75">
                       <a:extLst>
                         <a:ext uri="{28A0092B-C50C-407E-A947-70E740481C1C}">
                           <a14:useLocalDpi xmlns:a14="http://schemas.microsoft.com/office/drawing/2010/main" val="0"/>
@@ -3472,7 +3472,7 @@
                     <pic:cNvPicPr/>
                   </pic:nvPicPr>
                   <pic:blipFill>
-                    <a:blip r:embed="rId75">
+                    <a:blip r:embed="rId76">
                       <a:extLst>
                         <a:ext uri="{28A0092B-C50C-407E-A947-70E740481C1C}">
                           <a14:useLocalDpi xmlns:a14="http://schemas.microsoft.com/office/drawing/2010/main" val="0"/>
@@ -3522,7 +3522,7 @@
                     <pic:cNvPicPr/>
                   </pic:nvPicPr>
                   <pic:blipFill>
-                    <a:blip r:embed="rId76">
+                    <a:blip r:embed="rId77">
                       <a:extLst>
                         <a:ext uri="{28A0092B-C50C-407E-A947-70E740481C1C}">
                           <a14:useLocalDpi xmlns:a14="http://schemas.microsoft.com/office/drawing/2010/main" val="0"/>
@@ -3571,7 +3571,7 @@
                     <pic:cNvPicPr/>
                   </pic:nvPicPr>
                   <pic:blipFill>
-                    <a:blip r:embed="rId77">
+                    <a:blip r:embed="rId78">
                       <a:extLst>
                         <a:ext uri="{28A0092B-C50C-407E-A947-70E740481C1C}">
                           <a14:useLocalDpi xmlns:a14="http://schemas.microsoft.com/office/drawing/2010/main" val="0"/>
@@ -3620,7 +3620,7 @@
                     <pic:cNvPicPr/>
                   </pic:nvPicPr>
                   <pic:blipFill>
-                    <a:blip r:embed="rId78">
+                    <a:blip r:embed="rId79">
                       <a:extLst>
                         <a:ext uri="{28A0092B-C50C-407E-A947-70E740481C1C}">
                           <a14:useLocalDpi xmlns:a14="http://schemas.microsoft.com/office/drawing/2010/main" val="0"/>
@@ -3670,7 +3670,7 @@
                     <pic:cNvPicPr/>
                   </pic:nvPicPr>
                   <pic:blipFill>
-                    <a:blip r:embed="rId79">
+                    <a:blip r:embed="rId80">
                       <a:extLst>
                         <a:ext uri="{28A0092B-C50C-407E-A947-70E740481C1C}">
                           <a14:useLocalDpi xmlns:a14="http://schemas.microsoft.com/office/drawing/2010/main" val="0"/>
@@ -3717,7 +3717,7 @@
                     <pic:cNvPicPr/>
                   </pic:nvPicPr>
                   <pic:blipFill>
-                    <a:blip r:embed="rId80">
+                    <a:blip r:embed="rId81">
                       <a:extLst>
                         <a:ext uri="{28A0092B-C50C-407E-A947-70E740481C1C}">
                           <a14:useLocalDpi xmlns:a14="http://schemas.microsoft.com/office/drawing/2010/main" val="0"/>
@@ -3766,7 +3766,7 @@
                     <pic:cNvPicPr/>
                   </pic:nvPicPr>
                   <pic:blipFill>
-                    <a:blip r:embed="rId81">
+                    <a:blip r:embed="rId82">
                       <a:extLst>
                         <a:ext uri="{28A0092B-C50C-407E-A947-70E740481C1C}">
                           <a14:useLocalDpi xmlns:a14="http://schemas.microsoft.com/office/drawing/2010/main" val="0"/>
@@ -3816,7 +3816,7 @@
                     <pic:cNvPicPr/>
                   </pic:nvPicPr>
                   <pic:blipFill>
-                    <a:blip r:embed="rId82">
+                    <a:blip r:embed="rId83">
                       <a:extLst>
                         <a:ext uri="{28A0092B-C50C-407E-A947-70E740481C1C}">
                           <a14:useLocalDpi xmlns:a14="http://schemas.microsoft.com/office/drawing/2010/main" val="0"/>
@@ -3865,7 +3865,7 @@
                     <pic:cNvPicPr/>
                   </pic:nvPicPr>
                   <pic:blipFill>
-                    <a:blip r:embed="rId83">
+                    <a:blip r:embed="rId84">
                       <a:extLst>
                         <a:ext uri="{28A0092B-C50C-407E-A947-70E740481C1C}">
                           <a14:useLocalDpi xmlns:a14="http://schemas.microsoft.com/office/drawing/2010/main" val="0"/>
@@ -3914,7 +3914,7 @@
                     <pic:cNvPicPr/>
                   </pic:nvPicPr>
                   <pic:blipFill>
-                    <a:blip r:embed="rId84">
+                    <a:blip r:embed="rId85">
                       <a:extLst>
                         <a:ext uri="{28A0092B-C50C-407E-A947-70E740481C1C}">
                           <a14:useLocalDpi xmlns:a14="http://schemas.microsoft.com/office/drawing/2010/main" val="0"/>
@@ -3964,7 +3964,7 @@
                     <pic:cNvPicPr/>
                   </pic:nvPicPr>
                   <pic:blipFill>
-                    <a:blip r:embed="rId85">
+                    <a:blip r:embed="rId86">
                       <a:extLst>
                         <a:ext uri="{28A0092B-C50C-407E-A947-70E740481C1C}">
                           <a14:useLocalDpi xmlns:a14="http://schemas.microsoft.com/office/drawing/2010/main" val="0"/>
@@ -4013,7 +4013,7 @@
                     <pic:cNvPicPr/>
                   </pic:nvPicPr>
                   <pic:blipFill>
-                    <a:blip r:embed="rId86">
+                    <a:blip r:embed="rId87">
                       <a:extLst>
                         <a:ext uri="{28A0092B-C50C-407E-A947-70E740481C1C}">
                           <a14:useLocalDpi xmlns:a14="http://schemas.microsoft.com/office/drawing/2010/main" val="0"/>
@@ -4062,7 +4062,7 @@
                     <pic:cNvPicPr/>
                   </pic:nvPicPr>
                   <pic:blipFill>
-                    <a:blip r:embed="rId87">
+                    <a:blip r:embed="rId88">
                       <a:extLst>
                         <a:ext uri="{28A0092B-C50C-407E-A947-70E740481C1C}">
                           <a14:useLocalDpi xmlns:a14="http://schemas.microsoft.com/office/drawing/2010/main" val="0"/>
@@ -4112,7 +4112,7 @@
                     <pic:cNvPicPr/>
                   </pic:nvPicPr>
                   <pic:blipFill>
-                    <a:blip r:embed="rId88">
+                    <a:blip r:embed="rId89">
                       <a:extLst>
                         <a:ext uri="{28A0092B-C50C-407E-A947-70E740481C1C}">
                           <a14:useLocalDpi xmlns:a14="http://schemas.microsoft.com/office/drawing/2010/main" val="0"/>
@@ -4161,7 +4161,7 @@
                     <pic:cNvPicPr/>
                   </pic:nvPicPr>
                   <pic:blipFill>
-                    <a:blip r:embed="rId89">
+                    <a:blip r:embed="rId90">
                       <a:extLst>
                         <a:ext uri="{28A0092B-C50C-407E-A947-70E740481C1C}">
                           <a14:useLocalDpi xmlns:a14="http://schemas.microsoft.com/office/drawing/2010/main" val="0"/>
@@ -4210,7 +4210,7 @@
                     <pic:cNvPicPr/>
                   </pic:nvPicPr>
                   <pic:blipFill>
-                    <a:blip r:embed="rId90">
+                    <a:blip r:embed="rId91">
                       <a:extLst>
                         <a:ext uri="{28A0092B-C50C-407E-A947-70E740481C1C}">
                           <a14:useLocalDpi xmlns:a14="http://schemas.microsoft.com/office/drawing/2010/main" val="0"/>
@@ -4260,7 +4260,7 @@
                     <pic:cNvPicPr/>
                   </pic:nvPicPr>
                   <pic:blipFill>
-                    <a:blip r:embed="rId91">
+                    <a:blip r:embed="rId92">
                       <a:extLst>
                         <a:ext uri="{28A0092B-C50C-407E-A947-70E740481C1C}">
                           <a14:useLocalDpi xmlns:a14="http://schemas.microsoft.com/office/drawing/2010/main" val="0"/>
@@ -4309,7 +4309,7 @@
                     <pic:cNvPicPr/>
                   </pic:nvPicPr>
                   <pic:blipFill>
-                    <a:blip r:embed="rId92">
+                    <a:blip r:embed="rId93">
                       <a:extLst>
                         <a:ext uri="{28A0092B-C50C-407E-A947-70E740481C1C}">
                           <a14:useLocalDpi xmlns:a14="http://schemas.microsoft.com/office/drawing/2010/main" val="0"/>
@@ -4358,7 +4358,7 @@
                     <pic:cNvPicPr/>
                   </pic:nvPicPr>
                   <pic:blipFill>
-                    <a:blip r:embed="rId93">
+                    <a:blip r:embed="rId94">
                       <a:extLst>
                         <a:ext uri="{28A0092B-C50C-407E-A947-70E740481C1C}">
                           <a14:useLocalDpi xmlns:a14="http://schemas.microsoft.com/office/drawing/2010/main" val="0"/>
@@ -4408,7 +4408,7 @@
                     <pic:cNvPicPr/>
                   </pic:nvPicPr>
                   <pic:blipFill>
-                    <a:blip r:embed="rId94">
+                    <a:blip r:embed="rId95">
                       <a:extLst>
                         <a:ext uri="{28A0092B-C50C-407E-A947-70E740481C1C}">
                           <a14:useLocalDpi xmlns:a14="http://schemas.microsoft.com/office/drawing/2010/main" val="0"/>
@@ -4457,7 +4457,7 @@
                     <pic:cNvPicPr/>
                   </pic:nvPicPr>
                   <pic:blipFill>
-                    <a:blip r:embed="rId95">
+                    <a:blip r:embed="rId96">
                       <a:extLst>
                         <a:ext uri="{28A0092B-C50C-407E-A947-70E740481C1C}">
                           <a14:useLocalDpi xmlns:a14="http://schemas.microsoft.com/office/drawing/2010/main" val="0"/>
@@ -4506,7 +4506,7 @@
                     <pic:cNvPicPr/>
                   </pic:nvPicPr>
                   <pic:blipFill>
-                    <a:blip r:embed="rId96">
+                    <a:blip r:embed="rId97">
                       <a:extLst>
                         <a:ext uri="{28A0092B-C50C-407E-A947-70E740481C1C}">
                           <a14:useLocalDpi xmlns:a14="http://schemas.microsoft.com/office/drawing/2010/main" val="0"/>
@@ -4556,7 +4556,7 @@
                     <pic:cNvPicPr/>
                   </pic:nvPicPr>
                   <pic:blipFill>
-                    <a:blip r:embed="rId97">
+                    <a:blip r:embed="rId98">
                       <a:extLst>
                         <a:ext uri="{28A0092B-C50C-407E-A947-70E740481C1C}">
                           <a14:useLocalDpi xmlns:a14="http://schemas.microsoft.com/office/drawing/2010/main" val="0"/>
@@ -4605,7 +4605,7 @@
                     <pic:cNvPicPr/>
                   </pic:nvPicPr>
                   <pic:blipFill>
-                    <a:blip r:embed="rId98">
+                    <a:blip r:embed="rId99">
                       <a:extLst>
                         <a:ext uri="{28A0092B-C50C-407E-A947-70E740481C1C}">
                           <a14:useLocalDpi xmlns:a14="http://schemas.microsoft.com/office/drawing/2010/main" val="0"/>
@@ -4654,7 +4654,7 @@
                     <pic:cNvPicPr/>
                   </pic:nvPicPr>
                   <pic:blipFill>
-                    <a:blip r:embed="rId99">
+                    <a:blip r:embed="rId100">
                       <a:extLst>
                         <a:ext uri="{28A0092B-C50C-407E-A947-70E740481C1C}">
                           <a14:useLocalDpi xmlns:a14="http://schemas.microsoft.com/office/drawing/2010/main" val="0"/>
@@ -4704,7 +4704,7 @@
                     <pic:cNvPicPr/>
                   </pic:nvPicPr>
                   <pic:blipFill>
-                    <a:blip r:embed="rId100">
+                    <a:blip r:embed="rId101">
                       <a:extLst>
                         <a:ext uri="{28A0092B-C50C-407E-A947-70E740481C1C}">
                           <a14:useLocalDpi xmlns:a14="http://schemas.microsoft.com/office/drawing/2010/main" val="0"/>
@@ -4753,7 +4753,7 @@
                     <pic:cNvPicPr/>
                   </pic:nvPicPr>
                   <pic:blipFill>
-                    <a:blip r:embed="rId101">
+                    <a:blip r:embed="rId102">
                       <a:extLst>
                         <a:ext uri="{28A0092B-C50C-407E-A947-70E740481C1C}">
                           <a14:useLocalDpi xmlns:a14="http://schemas.microsoft.com/office/drawing/2010/main" val="0"/>
@@ -4802,7 +4802,7 @@
                     <pic:cNvPicPr/>
                   </pic:nvPicPr>
                   <pic:blipFill>
-                    <a:blip r:embed="rId102">
+                    <a:blip r:embed="rId103">
                       <a:extLst>
                         <a:ext uri="{28A0092B-C50C-407E-A947-70E740481C1C}">
                           <a14:useLocalDpi xmlns:a14="http://schemas.microsoft.com/office/drawing/2010/main" val="0"/>
@@ -4830,11 +4830,6 @@
       </w:r>
     </w:p>
     <w:p>
-      <w:pPr>
-        <w:rPr>
-          <w:rFonts w:hint="eastAsia"/>
-        </w:rPr>
-      </w:pPr>
       <w:r>
         <w:rPr>
           <w:noProof/>
@@ -4857,7 +4852,7 @@
                     </pic:cNvPicPr>
                   </pic:nvPicPr>
                   <pic:blipFill>
-                    <a:blip r:embed="rId103">
+                    <a:blip r:embed="rId104">
                       <a:extLst>
                         <a:ext uri="{28A0092B-C50C-407E-A947-70E740481C1C}">
                           <a14:useLocalDpi xmlns:a14="http://schemas.microsoft.com/office/drawing/2010/main" val="0"/>
@@ -4887,11 +4882,6 @@
       </w:r>
     </w:p>
     <w:p>
-      <w:pPr>
-        <w:rPr>
-          <w:rFonts w:hint="eastAsia"/>
-        </w:rPr>
-      </w:pPr>
       <w:r>
         <w:rPr>
           <w:rFonts w:hint="eastAsia"/>
@@ -4914,7 +4904,7 @@
                     <pic:cNvPicPr/>
                   </pic:nvPicPr>
                   <pic:blipFill>
-                    <a:blip r:embed="rId104">
+                    <a:blip r:embed="rId105">
                       <a:extLst>
                         <a:ext uri="{28A0092B-C50C-407E-A947-70E740481C1C}">
                           <a14:useLocalDpi xmlns:a14="http://schemas.microsoft.com/office/drawing/2010/main" val="0"/>
@@ -4942,11 +4932,6 @@
       </w:r>
     </w:p>
     <w:p>
-      <w:pPr>
-        <w:rPr>
-          <w:rFonts w:hint="eastAsia"/>
-        </w:rPr>
-      </w:pPr>
       <w:r>
         <w:rPr>
           <w:rFonts w:hint="eastAsia"/>
@@ -4968,7 +4953,7 @@
                     <pic:cNvPicPr/>
                   </pic:nvPicPr>
                   <pic:blipFill>
-                    <a:blip r:embed="rId105">
+                    <a:blip r:embed="rId106">
                       <a:extLst>
                         <a:ext uri="{28A0092B-C50C-407E-A947-70E740481C1C}">
                           <a14:useLocalDpi xmlns:a14="http://schemas.microsoft.com/office/drawing/2010/main" val="0"/>
@@ -5017,7 +5002,7 @@
                     <pic:cNvPicPr/>
                   </pic:nvPicPr>
                   <pic:blipFill>
-                    <a:blip r:embed="rId106">
+                    <a:blip r:embed="rId107">
                       <a:extLst>
                         <a:ext uri="{28A0092B-C50C-407E-A947-70E740481C1C}">
                           <a14:useLocalDpi xmlns:a14="http://schemas.microsoft.com/office/drawing/2010/main" val="0"/>
@@ -5066,7 +5051,7 @@
                     <pic:cNvPicPr/>
                   </pic:nvPicPr>
                   <pic:blipFill>
-                    <a:blip r:embed="rId107">
+                    <a:blip r:embed="rId108">
                       <a:extLst>
                         <a:ext uri="{28A0092B-C50C-407E-A947-70E740481C1C}">
                           <a14:useLocalDpi xmlns:a14="http://schemas.microsoft.com/office/drawing/2010/main" val="0"/>
@@ -5115,7 +5100,7 @@
                     <pic:cNvPicPr/>
                   </pic:nvPicPr>
                   <pic:blipFill>
-                    <a:blip r:embed="rId108">
+                    <a:blip r:embed="rId109">
                       <a:extLst>
                         <a:ext uri="{28A0092B-C50C-407E-A947-70E740481C1C}">
                           <a14:useLocalDpi xmlns:a14="http://schemas.microsoft.com/office/drawing/2010/main" val="0"/>
@@ -5165,7 +5150,7 @@
                     <pic:cNvPicPr/>
                   </pic:nvPicPr>
                   <pic:blipFill>
-                    <a:blip r:embed="rId109">
+                    <a:blip r:embed="rId110">
                       <a:extLst>
                         <a:ext uri="{28A0092B-C50C-407E-A947-70E740481C1C}">
                           <a14:useLocalDpi xmlns:a14="http://schemas.microsoft.com/office/drawing/2010/main" val="0"/>
@@ -5214,7 +5199,7 @@
                     <pic:cNvPicPr/>
                   </pic:nvPicPr>
                   <pic:blipFill>
-                    <a:blip r:embed="rId110">
+                    <a:blip r:embed="rId111">
                       <a:extLst>
                         <a:ext uri="{28A0092B-C50C-407E-A947-70E740481C1C}">
                           <a14:useLocalDpi xmlns:a14="http://schemas.microsoft.com/office/drawing/2010/main" val="0"/>
@@ -5263,7 +5248,7 @@
                     <pic:cNvPicPr/>
                   </pic:nvPicPr>
                   <pic:blipFill>
-                    <a:blip r:embed="rId111">
+                    <a:blip r:embed="rId112">
                       <a:extLst>
                         <a:ext uri="{28A0092B-C50C-407E-A947-70E740481C1C}">
                           <a14:useLocalDpi xmlns:a14="http://schemas.microsoft.com/office/drawing/2010/main" val="0"/>
@@ -5313,7 +5298,7 @@
                     <pic:cNvPicPr/>
                   </pic:nvPicPr>
                   <pic:blipFill>
-                    <a:blip r:embed="rId112">
+                    <a:blip r:embed="rId113">
                       <a:extLst>
                         <a:ext uri="{28A0092B-C50C-407E-A947-70E740481C1C}">
                           <a14:useLocalDpi xmlns:a14="http://schemas.microsoft.com/office/drawing/2010/main" val="0"/>
@@ -5368,7 +5353,7 @@
                     <pic:cNvPicPr/>
                   </pic:nvPicPr>
                   <pic:blipFill>
-                    <a:blip r:embed="rId113">
+                    <a:blip r:embed="rId114">
                       <a:extLst>
                         <a:ext uri="{28A0092B-C50C-407E-A947-70E740481C1C}">
                           <a14:useLocalDpi xmlns:a14="http://schemas.microsoft.com/office/drawing/2010/main" val="0"/>
@@ -5417,7 +5402,7 @@
                     <pic:cNvPicPr/>
                   </pic:nvPicPr>
                   <pic:blipFill>
-                    <a:blip r:embed="rId114">
+                    <a:blip r:embed="rId115">
                       <a:extLst>
                         <a:ext uri="{28A0092B-C50C-407E-A947-70E740481C1C}">
                           <a14:useLocalDpi xmlns:a14="http://schemas.microsoft.com/office/drawing/2010/main" val="0"/>
@@ -5466,7 +5451,7 @@
                     <pic:cNvPicPr/>
                   </pic:nvPicPr>
                   <pic:blipFill>
-                    <a:blip r:embed="rId115">
+                    <a:blip r:embed="rId116">
                       <a:extLst>
                         <a:ext uri="{28A0092B-C50C-407E-A947-70E740481C1C}">
                           <a14:useLocalDpi xmlns:a14="http://schemas.microsoft.com/office/drawing/2010/main" val="0"/>
@@ -5515,7 +5500,7 @@
                     <pic:cNvPicPr/>
                   </pic:nvPicPr>
                   <pic:blipFill>
-                    <a:blip r:embed="rId116">
+                    <a:blip r:embed="rId117">
                       <a:extLst>
                         <a:ext uri="{28A0092B-C50C-407E-A947-70E740481C1C}">
                           <a14:useLocalDpi xmlns:a14="http://schemas.microsoft.com/office/drawing/2010/main" val="0"/>
@@ -5565,7 +5550,7 @@
                     <pic:cNvPicPr/>
                   </pic:nvPicPr>
                   <pic:blipFill>
-                    <a:blip r:embed="rId117">
+                    <a:blip r:embed="rId118">
                       <a:extLst>
                         <a:ext uri="{28A0092B-C50C-407E-A947-70E740481C1C}">
                           <a14:useLocalDpi xmlns:a14="http://schemas.microsoft.com/office/drawing/2010/main" val="0"/>
@@ -5614,7 +5599,7 @@
                     <pic:cNvPicPr/>
                   </pic:nvPicPr>
                   <pic:blipFill>
-                    <a:blip r:embed="rId118">
+                    <a:blip r:embed="rId119">
                       <a:extLst>
                         <a:ext uri="{28A0092B-C50C-407E-A947-70E740481C1C}">
                           <a14:useLocalDpi xmlns:a14="http://schemas.microsoft.com/office/drawing/2010/main" val="0"/>
@@ -5663,7 +5648,7 @@
                     <pic:cNvPicPr/>
                   </pic:nvPicPr>
                   <pic:blipFill>
-                    <a:blip r:embed="rId119">
+                    <a:blip r:embed="rId120">
                       <a:extLst>
                         <a:ext uri="{28A0092B-C50C-407E-A947-70E740481C1C}">
                           <a14:useLocalDpi xmlns:a14="http://schemas.microsoft.com/office/drawing/2010/main" val="0"/>
@@ -5712,7 +5697,7 @@
                     <pic:cNvPicPr/>
                   </pic:nvPicPr>
                   <pic:blipFill>
-                    <a:blip r:embed="rId120">
+                    <a:blip r:embed="rId121">
                       <a:extLst>
                         <a:ext uri="{28A0092B-C50C-407E-A947-70E740481C1C}">
                           <a14:useLocalDpi xmlns:a14="http://schemas.microsoft.com/office/drawing/2010/main" val="0"/>
@@ -5762,7 +5747,7 @@
                     <pic:cNvPicPr/>
                   </pic:nvPicPr>
                   <pic:blipFill>
-                    <a:blip r:embed="rId121">
+                    <a:blip r:embed="rId122">
                       <a:extLst>
                         <a:ext uri="{28A0092B-C50C-407E-A947-70E740481C1C}">
                           <a14:useLocalDpi xmlns:a14="http://schemas.microsoft.com/office/drawing/2010/main" val="0"/>
@@ -5811,7 +5796,7 @@
                     <pic:cNvPicPr/>
                   </pic:nvPicPr>
                   <pic:blipFill>
-                    <a:blip r:embed="rId122">
+                    <a:blip r:embed="rId123">
                       <a:extLst>
                         <a:ext uri="{28A0092B-C50C-407E-A947-70E740481C1C}">
                           <a14:useLocalDpi xmlns:a14="http://schemas.microsoft.com/office/drawing/2010/main" val="0"/>
@@ -5860,7 +5845,7 @@
                     <pic:cNvPicPr/>
                   </pic:nvPicPr>
                   <pic:blipFill>
-                    <a:blip r:embed="rId123">
+                    <a:blip r:embed="rId124">
                       <a:extLst>
                         <a:ext uri="{28A0092B-C50C-407E-A947-70E740481C1C}">
                           <a14:useLocalDpi xmlns:a14="http://schemas.microsoft.com/office/drawing/2010/main" val="0"/>
@@ -5909,7 +5894,7 @@
                     <pic:cNvPicPr/>
                   </pic:nvPicPr>
                   <pic:blipFill>
-                    <a:blip r:embed="rId124">
+                    <a:blip r:embed="rId125">
                       <a:extLst>
                         <a:ext uri="{28A0092B-C50C-407E-A947-70E740481C1C}">
                           <a14:useLocalDpi xmlns:a14="http://schemas.microsoft.com/office/drawing/2010/main" val="0"/>
@@ -5958,7 +5943,7 @@
                     <pic:cNvPicPr/>
                   </pic:nvPicPr>
                   <pic:blipFill>
-                    <a:blip r:embed="rId125">
+                    <a:blip r:embed="rId126">
                       <a:extLst>
                         <a:ext uri="{28A0092B-C50C-407E-A947-70E740481C1C}">
                           <a14:useLocalDpi xmlns:a14="http://schemas.microsoft.com/office/drawing/2010/main" val="0"/>
@@ -6008,7 +5993,7 @@
                     <pic:cNvPicPr/>
                   </pic:nvPicPr>
                   <pic:blipFill>
-                    <a:blip r:embed="rId126">
+                    <a:blip r:embed="rId127">
                       <a:extLst>
                         <a:ext uri="{28A0092B-C50C-407E-A947-70E740481C1C}">
                           <a14:useLocalDpi xmlns:a14="http://schemas.microsoft.com/office/drawing/2010/main" val="0"/>
@@ -6057,7 +6042,7 @@
                     <pic:cNvPicPr/>
                   </pic:nvPicPr>
                   <pic:blipFill>
-                    <a:blip r:embed="rId127">
+                    <a:blip r:embed="rId128">
                       <a:extLst>
                         <a:ext uri="{28A0092B-C50C-407E-A947-70E740481C1C}">
                           <a14:useLocalDpi xmlns:a14="http://schemas.microsoft.com/office/drawing/2010/main" val="0"/>
@@ -6106,7 +6091,7 @@
                     <pic:cNvPicPr/>
                   </pic:nvPicPr>
                   <pic:blipFill>
-                    <a:blip r:embed="rId128">
+                    <a:blip r:embed="rId129">
                       <a:extLst>
                         <a:ext uri="{28A0092B-C50C-407E-A947-70E740481C1C}">
                           <a14:useLocalDpi xmlns:a14="http://schemas.microsoft.com/office/drawing/2010/main" val="0"/>
@@ -6155,7 +6140,7 @@
                     <pic:cNvPicPr/>
                   </pic:nvPicPr>
                   <pic:blipFill>
-                    <a:blip r:embed="rId129">
+                    <a:blip r:embed="rId130">
                       <a:extLst>
                         <a:ext uri="{28A0092B-C50C-407E-A947-70E740481C1C}">
                           <a14:useLocalDpi xmlns:a14="http://schemas.microsoft.com/office/drawing/2010/main" val="0"/>
@@ -6204,7 +6189,7 @@
                     <pic:cNvPicPr/>
                   </pic:nvPicPr>
                   <pic:blipFill>
-                    <a:blip r:embed="rId130">
+                    <a:blip r:embed="rId131">
                       <a:extLst>
                         <a:ext uri="{28A0092B-C50C-407E-A947-70E740481C1C}">
                           <a14:useLocalDpi xmlns:a14="http://schemas.microsoft.com/office/drawing/2010/main" val="0"/>
@@ -6254,7 +6239,7 @@
                     <pic:cNvPicPr/>
                   </pic:nvPicPr>
                   <pic:blipFill>
-                    <a:blip r:embed="rId131">
+                    <a:blip r:embed="rId132">
                       <a:extLst>
                         <a:ext uri="{28A0092B-C50C-407E-A947-70E740481C1C}">
                           <a14:useLocalDpi xmlns:a14="http://schemas.microsoft.com/office/drawing/2010/main" val="0"/>
@@ -6303,7 +6288,7 @@
                     <pic:cNvPicPr/>
                   </pic:nvPicPr>
                   <pic:blipFill>
-                    <a:blip r:embed="rId132">
+                    <a:blip r:embed="rId133">
                       <a:extLst>
                         <a:ext uri="{28A0092B-C50C-407E-A947-70E740481C1C}">
                           <a14:useLocalDpi xmlns:a14="http://schemas.microsoft.com/office/drawing/2010/main" val="0"/>
@@ -6352,7 +6337,7 @@
                     <pic:cNvPicPr/>
                   </pic:nvPicPr>
                   <pic:blipFill>
-                    <a:blip r:embed="rId133">
+                    <a:blip r:embed="rId134">
                       <a:extLst>
                         <a:ext uri="{28A0092B-C50C-407E-A947-70E740481C1C}">
                           <a14:useLocalDpi xmlns:a14="http://schemas.microsoft.com/office/drawing/2010/main" val="0"/>
@@ -6381,10 +6366,66 @@
     </w:p>
     <w:p>
       <w:pPr>
-        <w:rPr>
-          <w:rFonts w:hint="eastAsia"/>
-        </w:rPr>
+        <w:pStyle w:val="a3"/>
+        <w:numPr>
+          <w:ilvl w:val="0"/>
+          <w:numId w:val="1"/>
+        </w:numPr>
+        <w:ind w:firstLineChars="0"/>
       </w:pPr>
+      <w:r>
+        <w:rPr>
+          <w:rFonts w:hint="eastAsia"/>
+        </w:rPr>
+        <w:t>重弱读：找实词，虚词，虚词弱读，实词稍重。</w:t>
+      </w:r>
+    </w:p>
+    <w:p>
+      <w:pPr>
+        <w:pStyle w:val="a3"/>
+        <w:numPr>
+          <w:ilvl w:val="0"/>
+          <w:numId w:val="1"/>
+        </w:numPr>
+        <w:ind w:firstLineChars="0"/>
+      </w:pPr>
+      <w:r>
+        <w:rPr>
+          <w:rFonts w:hint="eastAsia"/>
+        </w:rPr>
+        <w:t>连读：按规则找连读位置。</w:t>
+      </w:r>
+    </w:p>
+    <w:p>
+      <w:pPr>
+        <w:pStyle w:val="a3"/>
+        <w:numPr>
+          <w:ilvl w:val="0"/>
+          <w:numId w:val="1"/>
+        </w:numPr>
+        <w:ind w:firstLineChars="0"/>
+      </w:pPr>
+      <w:r>
+        <w:rPr>
+          <w:rFonts w:hint="eastAsia"/>
+        </w:rPr>
+        <w:t>节奏，语调：调核，基本最后一个实词，可能为强调的词，再次为倒数第二个（词组时）。</w:t>
+      </w:r>
+    </w:p>
+    <w:p>
+      <w:pPr>
+        <w:pStyle w:val="a3"/>
+        <w:ind w:left="360" w:firstLineChars="0" w:firstLine="0"/>
+        <w:rPr>
+          <w:rFonts w:hint="eastAsia"/>
+        </w:rPr>
+      </w:pPr>
+      <w:r>
+        <w:rPr>
+          <w:rFonts w:hint="eastAsia"/>
+        </w:rPr>
+        <w:t>半句话结束可以用降声调表示未说完。</w:t>
+      </w:r>
       <w:bookmarkStart w:id="0" w:name="_GoBack"/>
       <w:bookmarkEnd w:id="0"/>
     </w:p>
@@ -6396,6 +6437,103 @@
     </w:sectPr>
   </w:body>
 </w:document>
+</file>
+
+<file path=word/numbering.xml><?xml version="1.0" encoding="utf-8"?>
+<w:numbering xmlns:wpc="http://schemas.microsoft.com/office/word/2010/wordprocessingCanvas" xmlns:cx="http://schemas.microsoft.com/office/drawing/2014/chartex" xmlns:cx1="http://schemas.microsoft.com/office/drawing/2015/9/8/chartex" xmlns:cx2="http://schemas.microsoft.com/office/drawing/2015/10/21/chartex" xmlns:cx3="http://schemas.microsoft.com/office/drawing/2016/5/9/chartex" xmlns:cx4="http://schemas.microsoft.com/office/drawing/2016/5/10/chartex" xmlns:cx5="http://schemas.microsoft.com/office/drawing/2016/5/11/chartex" xmlns:cx6="http://schemas.microsoft.com/office/drawing/2016/5/12/chartex" xmlns:cx7="http://schemas.microsoft.com/office/drawing/2016/5/13/chartex" xmlns:cx8="http://schemas.microsoft.com/office/drawing/2016/5/14/chartex" xmlns:mc="http://schemas.openxmlformats.org/markup-compatibility/2006" xmlns:aink="http://schemas.microsoft.com/office/drawing/2016/ink" xmlns:am3d="http://schemas.microsoft.com/office/drawing/2017/model3d" xmlns:o="urn:schemas-microsoft-com:office:office" xmlns:r="http://schemas.openxmlformats.org/officeDocument/2006/relationships" xmlns:m="http://schemas.openxmlformats.org/officeDocument/2006/math" xmlns:v="urn:schemas-microsoft-com:vml" xmlns:wp14="http://schemas.microsoft.com/office/word/2010/wordprocessingDrawing" xmlns:wp="http://schemas.openxmlformats.org/drawingml/2006/wordprocessingDrawing" xmlns:w10="urn:schemas-microsoft-com:office:word" xmlns:w="http://schemas.openxmlformats.org/wordprocessingml/2006/main" xmlns:w14="http://schemas.microsoft.com/office/word/2010/wordml" xmlns:w15="http://schemas.microsoft.com/office/word/2012/wordml" xmlns:w16cid="http://schemas.microsoft.com/office/word/2016/wordml/cid" xmlns:w16se="http://schemas.microsoft.com/office/word/2015/wordml/symex" xmlns:wpg="http://schemas.microsoft.com/office/word/2010/wordprocessingGroup" xmlns:wpi="http://schemas.microsoft.com/office/word/2010/wordprocessingInk" xmlns:wne="http://schemas.microsoft.com/office/word/2006/wordml" xmlns:wps="http://schemas.microsoft.com/office/word/2010/wordprocessingShape" mc:Ignorable="w14 w15 w16se w16cid wp14">
+  <w:abstractNum w:abstractNumId="0" w15:restartNumberingAfterBreak="0">
+    <w:nsid w:val="31FE0FC4"/>
+    <w:multiLevelType w:val="hybridMultilevel"/>
+    <w:tmpl w:val="7F86BFD8"/>
+    <w:lvl w:ilvl="0" w:tplc="266E98F6">
+      <w:start w:val="1"/>
+      <w:numFmt w:val="decimalEnclosedCircle"/>
+      <w:lvlText w:val="%1"/>
+      <w:lvlJc w:val="left"/>
+      <w:pPr>
+        <w:ind w:left="360" w:hanging="360"/>
+      </w:pPr>
+      <w:rPr>
+        <w:rFonts w:hint="default"/>
+      </w:rPr>
+    </w:lvl>
+    <w:lvl w:ilvl="1" w:tplc="04090019" w:tentative="1">
+      <w:start w:val="1"/>
+      <w:numFmt w:val="lowerLetter"/>
+      <w:lvlText w:val="%2)"/>
+      <w:lvlJc w:val="left"/>
+      <w:pPr>
+        <w:ind w:left="840" w:hanging="420"/>
+      </w:pPr>
+    </w:lvl>
+    <w:lvl w:ilvl="2" w:tplc="0409001B" w:tentative="1">
+      <w:start w:val="1"/>
+      <w:numFmt w:val="lowerRoman"/>
+      <w:lvlText w:val="%3."/>
+      <w:lvlJc w:val="right"/>
+      <w:pPr>
+        <w:ind w:left="1260" w:hanging="420"/>
+      </w:pPr>
+    </w:lvl>
+    <w:lvl w:ilvl="3" w:tplc="0409000F" w:tentative="1">
+      <w:start w:val="1"/>
+      <w:numFmt w:val="decimal"/>
+      <w:lvlText w:val="%4."/>
+      <w:lvlJc w:val="left"/>
+      <w:pPr>
+        <w:ind w:left="1680" w:hanging="420"/>
+      </w:pPr>
+    </w:lvl>
+    <w:lvl w:ilvl="4" w:tplc="04090019" w:tentative="1">
+      <w:start w:val="1"/>
+      <w:numFmt w:val="lowerLetter"/>
+      <w:lvlText w:val="%5)"/>
+      <w:lvlJc w:val="left"/>
+      <w:pPr>
+        <w:ind w:left="2100" w:hanging="420"/>
+      </w:pPr>
+    </w:lvl>
+    <w:lvl w:ilvl="5" w:tplc="0409001B" w:tentative="1">
+      <w:start w:val="1"/>
+      <w:numFmt w:val="lowerRoman"/>
+      <w:lvlText w:val="%6."/>
+      <w:lvlJc w:val="right"/>
+      <w:pPr>
+        <w:ind w:left="2520" w:hanging="420"/>
+      </w:pPr>
+    </w:lvl>
+    <w:lvl w:ilvl="6" w:tplc="0409000F" w:tentative="1">
+      <w:start w:val="1"/>
+      <w:numFmt w:val="decimal"/>
+      <w:lvlText w:val="%7."/>
+      <w:lvlJc w:val="left"/>
+      <w:pPr>
+        <w:ind w:left="2940" w:hanging="420"/>
+      </w:pPr>
+    </w:lvl>
+    <w:lvl w:ilvl="7" w:tplc="04090019" w:tentative="1">
+      <w:start w:val="1"/>
+      <w:numFmt w:val="lowerLetter"/>
+      <w:lvlText w:val="%8)"/>
+      <w:lvlJc w:val="left"/>
+      <w:pPr>
+        <w:ind w:left="3360" w:hanging="420"/>
+      </w:pPr>
+    </w:lvl>
+    <w:lvl w:ilvl="8" w:tplc="0409001B" w:tentative="1">
+      <w:start w:val="1"/>
+      <w:numFmt w:val="lowerRoman"/>
+      <w:lvlText w:val="%9."/>
+      <w:lvlJc w:val="right"/>
+      <w:pPr>
+        <w:ind w:left="3780" w:hanging="420"/>
+      </w:pPr>
+    </w:lvl>
+  </w:abstractNum>
+  <w:num w:numId="1">
+    <w:abstractNumId w:val="0"/>
+  </w:num>
+</w:numbering>
 </file>
 
 <file path=word/styles.xml><?xml version="1.0" encoding="utf-8"?>
@@ -6825,6 +6963,16 @@
     <w:semiHidden/>
     <w:unhideWhenUsed/>
   </w:style>
+  <w:style w:type="paragraph" w:styleId="a3">
+    <w:name w:val="List Paragraph"/>
+    <w:basedOn w:val="a"/>
+    <w:uiPriority w:val="34"/>
+    <w:qFormat/>
+    <w:rsid w:val="00270EC6"/>
+    <w:pPr>
+      <w:ind w:firstLineChars="200" w:firstLine="420"/>
+    </w:pPr>
+  </w:style>
 </w:styles>
 </file>
 
@@ -7128,7 +7276,7 @@
 </file>
 
 <file path=customXml/itemProps1.xml><?xml version="1.0" encoding="utf-8"?>
-<ds:datastoreItem xmlns:ds="http://schemas.openxmlformats.org/officeDocument/2006/customXml" ds:itemID="{77DFF311-4B62-40F8-B509-0B116C1D942F}">
+<ds:datastoreItem xmlns:ds="http://schemas.openxmlformats.org/officeDocument/2006/customXml" ds:itemID="{E1B2BB0C-4A35-4217-B516-F4209BF7ADB8}">
   <ds:schemaRefs>
     <ds:schemaRef ds:uri="http://schemas.openxmlformats.org/officeDocument/2006/bibliography"/>
   </ds:schemaRefs>

</xml_diff>